<commit_message>
TASK-11111: ADIÇÃO DE RECURSOS
Foram adicionais novas funcionalidades no documento de acordo com o necessário
</commit_message>
<xml_diff>
--- a/CONTROLE DE VERSAO.docx
+++ b/CONTROLE DE VERSAO.docx
@@ -45,6 +45,50 @@
           <w:szCs w:val="24"/>
         </w:rPr>
         <w:t>Exemplo 1</w:t>
+      </w:r>
+    </w:p>
+    <w:p>
+      <w:pPr>
+        <w:rPr>
+          <w:rFonts w:ascii="Arial" w:hAnsi="Arial" w:cs="Arial"/>
+          <w:sz w:val="24"/>
+          <w:szCs w:val="24"/>
+        </w:rPr>
+      </w:pPr>
+    </w:p>
+    <w:p>
+      <w:pPr>
+        <w:rPr>
+          <w:rFonts w:ascii="Arial" w:hAnsi="Arial" w:cs="Arial"/>
+          <w:sz w:val="24"/>
+          <w:szCs w:val="24"/>
+        </w:rPr>
+      </w:pPr>
+      <w:r>
+        <w:rPr>
+          <w:rFonts w:ascii="Arial" w:hAnsi="Arial" w:cs="Arial"/>
+          <w:sz w:val="24"/>
+          <w:szCs w:val="24"/>
+        </w:rPr>
+        <w:t xml:space="preserve">Exemplo 2 </w:t>
+      </w:r>
+      <w:proofErr w:type="spellStart"/>
+      <w:r>
+        <w:rPr>
+          <w:rFonts w:ascii="Arial" w:hAnsi="Arial" w:cs="Arial"/>
+          <w:sz w:val="24"/>
+          <w:szCs w:val="24"/>
+        </w:rPr>
+        <w:t>update</w:t>
+      </w:r>
+      <w:proofErr w:type="spellEnd"/>
+      <w:r>
+        <w:rPr>
+          <w:rFonts w:ascii="Arial" w:hAnsi="Arial" w:cs="Arial"/>
+          <w:sz w:val="24"/>
+          <w:szCs w:val="24"/>
+        </w:rPr>
+        <w:t xml:space="preserve"> no arquivo já existente</w:t>
       </w:r>
       <w:bookmarkStart w:id="0" w:name="_GoBack"/>
       <w:bookmarkEnd w:id="0"/>

</xml_diff>

<commit_message>
TASK-00002: NOVO DOCUMENTO E MAIS ALTERAÇÕES
NOVAS FUNÇÕES E DOCUMENTO
</commit_message>
<xml_diff>
--- a/CONTROLE DE VERSAO.docx
+++ b/CONTROLE DE VERSAO.docx
@@ -89,6 +89,32 @@
           <w:szCs w:val="24"/>
         </w:rPr>
         <w:t xml:space="preserve"> no arquivo já existente</w:t>
+      </w:r>
+    </w:p>
+    <w:p>
+      <w:pPr>
+        <w:rPr>
+          <w:rFonts w:ascii="Arial" w:hAnsi="Arial" w:cs="Arial"/>
+          <w:sz w:val="24"/>
+          <w:szCs w:val="24"/>
+        </w:rPr>
+      </w:pPr>
+    </w:p>
+    <w:p>
+      <w:pPr>
+        <w:rPr>
+          <w:rFonts w:ascii="Arial" w:hAnsi="Arial" w:cs="Arial"/>
+          <w:sz w:val="24"/>
+          <w:szCs w:val="24"/>
+        </w:rPr>
+      </w:pPr>
+      <w:r>
+        <w:rPr>
+          <w:rFonts w:ascii="Arial" w:hAnsi="Arial" w:cs="Arial"/>
+          <w:sz w:val="24"/>
+          <w:szCs w:val="24"/>
+        </w:rPr>
+        <w:t>Exemplo 3 novas alterações sem o push</w:t>
       </w:r>
       <w:bookmarkStart w:id="0" w:name="_GoBack"/>
       <w:bookmarkEnd w:id="0"/>

</xml_diff>